<commit_message>
research proposal and engine
</commit_message>
<xml_diff>
--- a/Internships/Ubisoft_CoverLetter.docx
+++ b/Internships/Ubisoft_CoverLetter.docx
@@ -1,6 +1,6 @@
 
 <file path=word/document.xml><?xml version="1.0" encoding="utf-8"?>
-<w:document xmlns:wpc="http://schemas.microsoft.com/office/word/2010/wordprocessingCanvas" xmlns:cx="http://schemas.microsoft.com/office/drawing/2014/chartex" xmlns:cx1="http://schemas.microsoft.com/office/drawing/2015/9/8/chartex" xmlns:cx2="http://schemas.microsoft.com/office/drawing/2015/10/21/chartex" xmlns:cx3="http://schemas.microsoft.com/office/drawing/2016/5/9/chartex" xmlns:cx4="http://schemas.microsoft.com/office/drawing/2016/5/10/chartex" xmlns:cx5="http://schemas.microsoft.com/office/drawing/2016/5/11/chartex" xmlns:cx6="http://schemas.microsoft.com/office/drawing/2016/5/12/chartex" xmlns:cx7="http://schemas.microsoft.com/office/drawing/2016/5/13/chartex" xmlns:cx8="http://schemas.microsoft.com/office/drawing/2016/5/14/chartex" xmlns:mc="http://schemas.openxmlformats.org/markup-compatibility/2006" xmlns:aink="http://schemas.microsoft.com/office/drawing/2016/ink" xmlns:am3d="http://schemas.microsoft.com/office/drawing/2017/model3d" xmlns:o="urn:schemas-microsoft-com:office:office" xmlns:r="http://schemas.openxmlformats.org/officeDocument/2006/relationships" xmlns:m="http://schemas.openxmlformats.org/officeDocument/2006/math" xmlns:v="urn:schemas-microsoft-com:vml" xmlns:wp14="http://schemas.microsoft.com/office/word/2010/wordprocessingDrawing" xmlns:wp="http://schemas.openxmlformats.org/drawingml/2006/wordprocessingDrawing" xmlns:w10="urn:schemas-microsoft-com:office:word" xmlns:w="http://schemas.openxmlformats.org/wordprocessingml/2006/main" xmlns:w14="http://schemas.microsoft.com/office/word/2010/wordml" xmlns:w15="http://schemas.microsoft.com/office/word/2012/wordml" xmlns:w16cex="http://schemas.microsoft.com/office/word/2018/wordml/cex" xmlns:w16cid="http://schemas.microsoft.com/office/word/2016/wordml/cid" xmlns:w16="http://schemas.microsoft.com/office/word/2018/wordml" xmlns:w16se="http://schemas.microsoft.com/office/word/2015/wordml/symex" xmlns:wpg="http://schemas.microsoft.com/office/word/2010/wordprocessingGroup" xmlns:wpi="http://schemas.microsoft.com/office/word/2010/wordprocessingInk" xmlns:wne="http://schemas.microsoft.com/office/word/2006/wordml" xmlns:wps="http://schemas.microsoft.com/office/word/2010/wordprocessingShape" mc:Ignorable="w14 w15 w16se w16cid w16 w16cex wp14">
+<w:document xmlns:wpc="http://schemas.microsoft.com/office/word/2010/wordprocessingCanvas" xmlns:cx="http://schemas.microsoft.com/office/drawing/2014/chartex" xmlns:cx1="http://schemas.microsoft.com/office/drawing/2015/9/8/chartex" xmlns:cx2="http://schemas.microsoft.com/office/drawing/2015/10/21/chartex" xmlns:cx3="http://schemas.microsoft.com/office/drawing/2016/5/9/chartex" xmlns:cx4="http://schemas.microsoft.com/office/drawing/2016/5/10/chartex" xmlns:cx5="http://schemas.microsoft.com/office/drawing/2016/5/11/chartex" xmlns:cx6="http://schemas.microsoft.com/office/drawing/2016/5/12/chartex" xmlns:cx7="http://schemas.microsoft.com/office/drawing/2016/5/13/chartex" xmlns:cx8="http://schemas.microsoft.com/office/drawing/2016/5/14/chartex" xmlns:mc="http://schemas.openxmlformats.org/markup-compatibility/2006" xmlns:aink="http://schemas.microsoft.com/office/drawing/2016/ink" xmlns:am3d="http://schemas.microsoft.com/office/drawing/2017/model3d" xmlns:o="urn:schemas-microsoft-com:office:office" xmlns:r="http://schemas.openxmlformats.org/officeDocument/2006/relationships" xmlns:m="http://schemas.openxmlformats.org/officeDocument/2006/math" xmlns:v="urn:schemas-microsoft-com:vml" xmlns:wp14="http://schemas.microsoft.com/office/word/2010/wordprocessingDrawing" xmlns:wp="http://schemas.openxmlformats.org/drawingml/2006/wordprocessingDrawing" xmlns:w10="urn:schemas-microsoft-com:office:word" xmlns:w="http://schemas.openxmlformats.org/wordprocessingml/2006/main" xmlns:w14="http://schemas.microsoft.com/office/word/2010/wordml" xmlns:w15="http://schemas.microsoft.com/office/word/2012/wordml" xmlns:w16cid="http://schemas.microsoft.com/office/word/2016/wordml/cid" xmlns:w16se="http://schemas.microsoft.com/office/word/2015/wordml/symex" xmlns:wpg="http://schemas.microsoft.com/office/word/2010/wordprocessingGroup" xmlns:wpi="http://schemas.microsoft.com/office/word/2010/wordprocessingInk" xmlns:wne="http://schemas.microsoft.com/office/word/2006/wordml" xmlns:wps="http://schemas.microsoft.com/office/word/2010/wordprocessingShape" mc:Ignorable="w14 w15 w16se w16cid wp14">
   <w:body>
     <w:tbl>
       <w:tblPr>
@@ -40,6 +40,7 @@
                 <w15:appearance w15:val="hidden"/>
                 <w:text w:multiLine="1"/>
               </w:sdtPr>
+              <w:sdtEndPr/>
               <w:sdtContent>
                 <w:r>
                   <w:t>Aidan</w:t>
@@ -61,6 +62,7 @@
                 <w15:appearance w15:val="hidden"/>
                 <w:text w:multiLine="1"/>
               </w:sdtPr>
+              <w:sdtEndPr/>
               <w:sdtContent>
                 <w:r>
                   <w:t>Zizys</w:t>
@@ -119,6 +121,7 @@
                       <w15:appearance w15:val="hidden"/>
                       <w:text w:multiLine="1"/>
                     </w:sdtPr>
+                    <w:sdtEndPr/>
                     <w:sdtContent>
                       <w:r>
                         <w:t>56 Blantyre Avenue, Toronto ON, M1N 2R4</w:t>
@@ -1210,7 +1213,7 @@
                           </wp:inline>
                         </w:drawing>
                       </mc:Choice>
-                      <mc:Fallback>
+                      <mc:Fallback xmlns:w16="http://schemas.microsoft.com/office/word/2018/wordml" xmlns:w16cex="http://schemas.microsoft.com/office/word/2018/wordml/cex">
                         <w:pict>
                           <v:shape w14:anchorId="476165E2" id="Address icon" o:spid="_x0000_s1026" alt="Address icon" style="width:9.35pt;height:9.35pt;visibility:visible;mso-wrap-style:square;mso-left-percent:-10001;mso-top-percent:-10001;mso-position-horizontal:absolute;mso-position-horizontal-relative:char;mso-position-vertical:absolute;mso-position-vertical-relative:line;mso-left-percent:-10001;mso-top-percent:-10001;v-text-anchor:top" coordsize="2846,2833" o:gfxdata="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" path="m1418,r25,3l1468,11r25,12l1520,39r27,21l1575,85r32,30l1642,147r36,34l1717,218r40,38l1799,295r43,42l1886,379r45,43l1977,467r47,45l2071,558r47,45l2165,649r48,46l2259,741r47,46l2351,831r46,44l2440,918r42,42l2524,1001r39,39l2601,1077r36,36l2671,1147r31,31l2731,1207r26,27l2780,1257r20,21l2816,1296r13,14l2839,1321r7,8l2801,1332r-44,2l2711,1336r-44,2l2625,1339r-41,1l2548,1341r-33,1l2488,1343r-21,2l2467,1478r,135l2467,2513r,53l2465,2611r-3,40l2456,2686r-8,30l2437,2741r-15,22l2405,2781r-22,15l2358,2808r-30,9l2295,2824r-39,6l2238,2832r-23,1l2188,2833r-31,l2126,2832r-31,-1l2066,2831r-27,-1l2018,2830r-35,-1l1951,2827r-26,-5l1903,2814r-18,-11l1870,2788r-12,-19l1848,2744r-8,-29l1835,2680r-4,-41l1828,2591r-2,-55l1825,2500r,-40l1824,2416r-1,-46l1823,2323r-1,-50l1822,2224r-1,-51l1821,2124r,-48l1821,2030r,-45l1821,1945r,-37l1821,1874r,-28l1821,1823r1,-16l1822,1797r,-34l1818,1733r-7,-26l1800,1684r-14,-20l1769,1646r-19,-15l1728,1618r-24,-10l1678,1599r-27,-7l1622,1587r-31,-4l1561,1581r-32,-2l1496,1578r-33,-1l1431,1577r-33,l1361,1578r-37,1l1289,1582r-36,4l1220,1591r-32,7l1157,1606r-28,11l1103,1629r-23,14l1058,1660r-17,18l1028,1699r-10,24l1012,1748r-2,30l1012,1940r-1,163l1010,2265r1,162l1015,2590r,40l1013,2666r-4,31l1001,2723r-11,23l976,2767r-17,16l936,2796r-26,11l880,2815r-35,7l804,2826r-44,3l600,2829r-38,-1l528,2824r-32,-7l468,2806r-24,-13l423,2776r-17,-21l391,2731r-11,-28l373,2672r-4,-36l368,2596r4,-311l372,1973r-1,-311l371,1350r-1,1l362,1351r-14,1l330,1352r-22,l281,1353r-29,l222,1353r-31,l159,1353r-30,-1l100,1352r-27,l48,1352r-19,l13,1352r-9,l,1352r5,-7l14,1334r12,-15l42,1301r19,-21l84,1256r25,-26l137,1199r30,-31l201,1134r35,-37l272,1059r40,-40l352,977r42,-43l438,891r44,-46l528,800r46,-47l621,706r47,-46l714,612r48,-46l809,518r47,-45l901,427r45,-44l991,340r42,-43l1076,257r40,-39l1154,180r37,-35l1225,112r32,-31l1287,55r28,-21l1342,18,1367,7r25,-6l1418,xe" fillcolor="#4472c4 [3204]" stroked="f" strokeweight="0">
                             <v:path arrowok="t" o:connecttype="custom" o:connectlocs="62360,965;67121,4825;73387,10742;80654,17707;88465,25302;96317,33022;103668,40281;110142,46701;115155,51778;118162,54967;115155,55974;107929,56226;103042,56436;103042,107669;102248,113963;99533,117319;94229,118746;90094,118872;85165,118746;80404,118410;77605,116187;76477,110732;76227,103221;76101,95375;76060,87108;76060,80059;76101,75821;75642,71625;73094,68436;68959,66800;63863,66254;58392,66171;52335,66548;47156,67849;43481,70408;42186,74604;42228,101836;42144,113165;40056,116774;35294,118410;23474,118662;18545,117194;15872,113417;15538,95878;15454,56688;12865,56730;7978,56772;3049,56730;167,56730;1086,55345;4553,51611;9857,46030;16457,39190;23975,31596;31827,23749;39513,16071;46613,9147;52502,3399;57097,294" o:connectangles="0,0,0,0,0,0,0,0,0,0,0,0,0,0,0,0,0,0,0,0,0,0,0,0,0,0,0,0,0,0,0,0,0,0,0,0,0,0,0,0,0,0,0,0,0,0,0,0,0,0,0,0,0,0,0,0,0,0,0"/>
@@ -1236,6 +1239,7 @@
                   <w15:appearance w15:val="hidden"/>
                   <w:text w:multiLine="1"/>
                 </w:sdtPr>
+                <w:sdtEndPr/>
                 <w:sdtContent>
                   <w:tc>
                     <w:tcPr>
@@ -2046,7 +2050,7 @@
                           </wp:inline>
                         </w:drawing>
                       </mc:Choice>
-                      <mc:Fallback>
+                      <mc:Fallback xmlns:w16="http://schemas.microsoft.com/office/word/2018/wordml" xmlns:w16cex="http://schemas.microsoft.com/office/word/2018/wordml/cex">
                         <w:pict>
                           <v:shape w14:anchorId="2DC01804" id="Telephone icon" o:spid="_x0000_s1026" alt="Phone icon" style="width:8.65pt;height:8.65pt;visibility:visible;mso-wrap-style:square;mso-left-percent:-10001;mso-top-percent:-10001;mso-position-horizontal:absolute;mso-position-horizontal-relative:char;mso-position-vertical:absolute;mso-position-vertical-relative:line;mso-left-percent:-10001;mso-top-percent:-10001;v-text-anchor:top" coordsize="2552,2616" o:gfxdata="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" path="m410,r33,2l477,11r34,15l545,48r35,29l634,132r54,54l742,241r56,53l829,324r25,32l875,387r15,31l900,449r4,31l901,510r-9,30l878,571r-21,29l830,629r-33,29l758,690r-31,33l702,755r-19,34l669,823r-8,33l659,890r4,35l672,959r15,33l707,1027r24,33l760,1093r158,160l1077,1409r162,156l1402,1718r164,152l1598,1897r32,21l1662,1933r33,10l1727,1946r32,-2l1792,1936r31,-15l1854,1899r30,-28l1914,1836r34,-40l1982,1763r36,-26l2052,1719r34,-11l2121,1703r34,2l2189,1714r33,14l2256,1749r32,27l2320,1810r33,38l2509,2031r20,30l2542,2090r8,31l2552,2149r-1,27l2546,2202r-8,26l2528,2250r-11,20l2506,2287r-12,15l2484,2313r-9,8l2473,2322r-6,5l2458,2336r-13,11l2430,2360r-18,14l2392,2390r-21,18l2347,2426r-25,18l2296,2464r-27,18l2243,2500r-29,17l2187,2532r-26,14l2135,2558r-26,9l2058,2583r-48,12l1964,2605r-41,6l1884,2615r-36,1l1814,2615r-32,-4l1752,2606r-29,-7l1695,2591r-27,-10l1641,2570r-26,-12l1589,2544r-28,-13l1534,2517r-95,-48l1347,2418r-91,-51l1167,2314r-86,-54l997,2203r-81,-57l838,2085r-76,-61l689,1959r-70,-66l551,1823r-63,-72l426,1677r-57,-77l314,1520r-51,-84l214,1351r-44,-90l130,1168,92,1072,59,972,29,868,14,801,4,734,,669,2,606r9,-63l23,483,41,423,63,365,91,307r33,-55l160,197r41,-53l247,92,279,61,311,36,345,18,377,6,410,xe" fillcolor="#4472c4 [3204]" stroked="f" strokeweight="0">
                             <v:path arrowok="t" o:connecttype="custom" o:connectlocs="20510,461;24938,3230;31904,10109;36719,14932;38697,18833;38353,22650;35687,26383;31259,30326;28765,34521;28507,38799;30399,43077;39471,52557;60282,72061;70085,80450;74256,81625;78383,80576;82296,77011;86768,72858;91196,71432;95539,72481;99753,75920;108739,86449;109728,90140;109126,93453;107750,95928;106417,97354;105686,97983;103708,99577;100914,101758;97560,104107;94034,106205;90680,107673;84446,109267;79458,109728;75331,109309;71719,108260;68322,106708;61872,103562;50177,97061;39385,90014;29625,82170;20982,73446;13501,63756;7309,52893;2537,40770;172,30788;473,22776;2709,15310;6879,8263;11996,2559;16210,252" o:connectangles="0,0,0,0,0,0,0,0,0,0,0,0,0,0,0,0,0,0,0,0,0,0,0,0,0,0,0,0,0,0,0,0,0,0,0,0,0,0,0,0,0,0,0,0,0,0,0,0,0,0,0"/>
@@ -2072,6 +2076,7 @@
                   <w15:appearance w15:val="hidden"/>
                   <w:text w:multiLine="1"/>
                 </w:sdtPr>
+                <w:sdtEndPr/>
                 <w:sdtContent>
                   <w:tc>
                     <w:tcPr>
@@ -2350,7 +2355,7 @@
                           </wp:inline>
                         </w:drawing>
                       </mc:Choice>
-                      <mc:Fallback>
+                      <mc:Fallback xmlns:w16="http://schemas.microsoft.com/office/word/2018/wordml" xmlns:w16cex="http://schemas.microsoft.com/office/word/2018/wordml/cex">
                         <w:pict>
                           <v:shape w14:anchorId="61C152AD" id="Freeform 5" o:spid="_x0000_s1026" alt="Email icon" style="width:10.8pt;height:7.2pt;visibility:visible;mso-wrap-style:square;mso-left-percent:-10001;mso-top-percent:-10001;mso-position-horizontal:absolute;mso-position-horizontal-relative:char;mso-position-vertical:absolute;mso-position-vertical-relative:line;mso-left-percent:-10001;mso-top-percent:-10001;v-text-anchor:top" coordsize="120,80" o:gfxdata="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" path="m108,21r,l60,58,12,21v-1,-1,-1,-2,,-3c13,16,14,16,16,17l60,51,104,17v1,-1,3,-1,4,1c109,19,109,20,108,21r,xm114,r,l6,c3,,,3,,6l,74v,3,3,6,6,6l114,80v3,,6,-3,6,-6l120,6c120,3,117,,114,xe" fillcolor="#4472c4 [3204]" stroked="f" strokeweight="0">
                             <v:path arrowok="t" o:connecttype="custom" o:connectlocs="123444,24003;123444,24003;68580,66294;13716,24003;13716,20574;18288,19431;68580,58293;118872,19431;123444,20574;123444,24003;123444,24003;130302,0;130302,0;6858,0;0,6858;0,84582;6858,91440;130302,91440;137160,84582;137160,6858;130302,0" o:connectangles="0,0,0,0,0,0,0,0,0,0,0,0,0,0,0,0,0,0,0,0,0"/>
@@ -2377,6 +2382,7 @@
                   <w15:appearance w15:val="hidden"/>
                   <w:text w:multiLine="1"/>
                 </w:sdtPr>
+                <w:sdtEndPr/>
                 <w:sdtContent>
                   <w:tc>
                     <w:tcPr>
@@ -2391,8 +2397,13 @@
                         <w:pStyle w:val="ContactInfo"/>
                       </w:pPr>
                       <w:r>
-                        <w:t>linkedin.com/in/aidan-zizys</w:t>
+                        <w:t>linkedin.com/in/</w:t>
                       </w:r>
+                      <w:proofErr w:type="spellStart"/>
+                      <w:r>
+                        <w:t>aidan-zizys</w:t>
+                      </w:r>
+                      <w:proofErr w:type="spellEnd"/>
                       <w:r>
                         <w:br/>
                         <w:t>github.com/</w:t>
@@ -3358,7 +3369,7 @@
                           </wp:inline>
                         </w:drawing>
                       </mc:Choice>
-                      <mc:Fallback>
+                      <mc:Fallback xmlns:w16="http://schemas.microsoft.com/office/word/2018/wordml" xmlns:w16cex="http://schemas.microsoft.com/office/word/2018/wordml/cex">
                         <w:pict>
                           <v:shape w14:anchorId="509FE4A0" id="LinkedIn icon" o:spid="_x0000_s1026" alt="LinkedIn icon" style="width:8.65pt;height:8.65pt;visibility:visible;mso-wrap-style:square;mso-left-percent:-10001;mso-top-percent:-10001;mso-position-horizontal:absolute;mso-position-horizontal-relative:char;mso-position-vertical:absolute;mso-position-vertical-relative:line;mso-left-percent:-10001;mso-top-percent:-10001;v-text-anchor:top" coordsize="2616,2610" o:gfxdata="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" path="m419,978r-15,l394,981r-4,4l388,995r-1,15l387,1600r,596l388,2210r1,9l394,2223r8,2l415,2225r334,l761,2225r8,-2l773,2219r2,-8l775,2197r,-1191l775,993r-2,-8l769,979r-8,-1l747,978r-328,xm1785,947r-65,2l1677,955r-42,9l1595,977r-37,17l1523,1013r-33,24l1459,1065r-28,32l1405,1133r-4,5l1396,1144r-4,-2l1392,1122r-1,-118l1391,992r-1,-7l1386,981r-8,-3l1365,978r-317,l1033,978r-8,1l1020,985r-1,8l1019,1007r,1188l1019,2210r1,9l1025,2223r8,2l1048,2225r329,l1391,2225r9,-2l1404,2219r2,-9l1406,2195r,-569l1407,1580r2,-47l1415,1487r10,-45l1435,1413r12,-26l1462,1363r18,-20l1501,1326r24,-15l1552,1301r29,-7l1614,1290r33,l1679,1292r29,5l1735,1307r23,15l1778,1341r17,22l1809,1390r12,28l1828,1448r5,43l1838,1534r1,44l1840,1889r,309l1840,2208r2,7l1845,2221r7,3l1862,2225r345,l2217,2224r7,-4l2227,2213r1,-10l2227,1829r-1,-374l2223,1392r-7,-61l2203,1269r-17,-60l2169,1166r-21,-38l2125,1094r-26,-32l2069,1035r-34,-24l1998,992r-40,-17l1914,963r-64,-12l1785,947xm582,359r-36,3l511,370r-33,13l449,401r-26,22l401,450r-18,29l368,511r-8,35l357,582r2,36l367,654r15,32l399,715r22,26l447,765r29,18l508,797r34,8l578,808r38,-3l651,797r32,-13l714,766r26,-24l763,717r18,-30l795,655r8,-35l806,583r-3,-35l795,513,781,481,763,452,741,426,715,402,685,384,653,370r-34,-8l582,359xm163,l2451,r6,2l2463,4r35,11l2527,30r26,19l2575,72r17,27l2605,128r8,32l2616,195r,2219l2616,2425r-4,33l2602,2490r-15,28l2568,2545r-22,22l2520,2585r-29,14l2458,2607r-33,3l189,2610r-29,-2l132,2602r-26,-11l82,2577,59,2558,41,2540,27,2519,15,2498,7,2475,,2452,,158,7,133,17,109,30,85,47,64,67,45,88,29,111,17,136,7,163,xe" fillcolor="#4472c4 [3204]" stroked="f" strokeweight="0">
                             <v:path arrowok="t" o:connecttype="custom" o:connectlocs="16359,41411;16233,92323;16862,93542;32256,93458;32507,42294;31920,41116;72145,39897;65350,41789;60023,46119;58387,48011;58303,41411;43958,41116;42742,41747;42784,93290;57758,93542;58975,92911;59100,64449;60694,58311;63966,55116;69083,54233;73739,55579;76382,59615;77137,66341;77263,93122;92573,93542;93453,92617;92950,55957;90098,47423;85358,42504;77598,39981;21434,15555;16820,18919;14974,24468;16736,30060;21308,33507;27306,33507;32004,30144;33808,24510;32004,19003;27390,15555;102807,0;105995,1261;109267,5381;109728,101950;107715,106995;103101,109602;5537,109392;1720,106785;0,103085;1258,3574;4656,715" o:connectangles="0,0,0,0,0,0,0,0,0,0,0,0,0,0,0,0,0,0,0,0,0,0,0,0,0,0,0,0,0,0,0,0,0,0,0,0,0,0,0,0,0,0,0,0,0,0,0,0,0,0,0"/>
@@ -3397,7 +3408,7 @@
         <w:rPr>
           <w:rFonts w:asciiTheme="majorHAnsi" w:hAnsiTheme="majorHAnsi" w:cstheme="majorHAnsi"/>
         </w:rPr>
-        <w:t>February 25</w:t>
+        <w:t>March 3</w:t>
       </w:r>
       <w:r>
         <w:rPr>
@@ -3478,6 +3489,7 @@
           <w:shd w:val="clear" w:color="auto" w:fill="FFFFFF"/>
         </w:rPr>
       </w:pPr>
+      <w:bookmarkStart w:id="0" w:name="_GoBack"/>
       <w:r>
         <w:rPr>
           <w:rFonts w:asciiTheme="majorHAnsi" w:hAnsiTheme="majorHAnsi" w:cstheme="majorHAnsi"/>
@@ -4552,7 +4564,6 @@
         </w:rPr>
         <w:t>Aidan Zizys</w:t>
       </w:r>
-      <w:bookmarkStart w:id="0" w:name="_GoBack"/>
       <w:bookmarkEnd w:id="0"/>
     </w:p>
     <w:sectPr>
@@ -4566,7 +4577,7 @@
 </file>
 
 <file path=word/styles.xml><?xml version="1.0" encoding="utf-8"?>
-<w:styles xmlns:mc="http://schemas.openxmlformats.org/markup-compatibility/2006" xmlns:r="http://schemas.openxmlformats.org/officeDocument/2006/relationships" xmlns:w="http://schemas.openxmlformats.org/wordprocessingml/2006/main" xmlns:w14="http://schemas.microsoft.com/office/word/2010/wordml" xmlns:w15="http://schemas.microsoft.com/office/word/2012/wordml" xmlns:w16cex="http://schemas.microsoft.com/office/word/2018/wordml/cex" xmlns:w16cid="http://schemas.microsoft.com/office/word/2016/wordml/cid" xmlns:w16="http://schemas.microsoft.com/office/word/2018/wordml" xmlns:w16se="http://schemas.microsoft.com/office/word/2015/wordml/symex" mc:Ignorable="w14 w15 w16se w16cid w16 w16cex">
+<w:styles xmlns:mc="http://schemas.openxmlformats.org/markup-compatibility/2006" xmlns:r="http://schemas.openxmlformats.org/officeDocument/2006/relationships" xmlns:w="http://schemas.openxmlformats.org/wordprocessingml/2006/main" xmlns:w14="http://schemas.microsoft.com/office/word/2010/wordml" xmlns:w15="http://schemas.microsoft.com/office/word/2012/wordml" xmlns:w16cid="http://schemas.microsoft.com/office/word/2016/wordml/cid" xmlns:w16se="http://schemas.microsoft.com/office/word/2015/wordml/symex" mc:Ignorable="w14 w15 w16se w16cid">
   <w:docDefaults>
     <w:rPrDefault>
       <w:rPr>
@@ -5135,7 +5146,7 @@
 </file>
 
 <file path=word/glossary/document.xml><?xml version="1.0" encoding="utf-8"?>
-<w:glossaryDocument xmlns:wpc="http://schemas.microsoft.com/office/word/2010/wordprocessingCanvas" xmlns:cx="http://schemas.microsoft.com/office/drawing/2014/chartex" xmlns:cx1="http://schemas.microsoft.com/office/drawing/2015/9/8/chartex" xmlns:cx2="http://schemas.microsoft.com/office/drawing/2015/10/21/chartex" xmlns:cx3="http://schemas.microsoft.com/office/drawing/2016/5/9/chartex" xmlns:cx4="http://schemas.microsoft.com/office/drawing/2016/5/10/chartex" xmlns:cx5="http://schemas.microsoft.com/office/drawing/2016/5/11/chartex" xmlns:cx6="http://schemas.microsoft.com/office/drawing/2016/5/12/chartex" xmlns:cx7="http://schemas.microsoft.com/office/drawing/2016/5/13/chartex" xmlns:cx8="http://schemas.microsoft.com/office/drawing/2016/5/14/chartex" xmlns:mc="http://schemas.openxmlformats.org/markup-compatibility/2006" xmlns:aink="http://schemas.microsoft.com/office/drawing/2016/ink" xmlns:am3d="http://schemas.microsoft.com/office/drawing/2017/model3d" xmlns:o="urn:schemas-microsoft-com:office:office" xmlns:r="http://schemas.openxmlformats.org/officeDocument/2006/relationships" xmlns:m="http://schemas.openxmlformats.org/officeDocument/2006/math" xmlns:v="urn:schemas-microsoft-com:vml" xmlns:wp14="http://schemas.microsoft.com/office/word/2010/wordprocessingDrawing" xmlns:wp="http://schemas.openxmlformats.org/drawingml/2006/wordprocessingDrawing" xmlns:w10="urn:schemas-microsoft-com:office:word" xmlns:w="http://schemas.openxmlformats.org/wordprocessingml/2006/main" xmlns:w14="http://schemas.microsoft.com/office/word/2010/wordml" xmlns:w15="http://schemas.microsoft.com/office/word/2012/wordml" xmlns:w16cex="http://schemas.microsoft.com/office/word/2018/wordml/cex" xmlns:w16cid="http://schemas.microsoft.com/office/word/2016/wordml/cid" xmlns:w16="http://schemas.microsoft.com/office/word/2018/wordml" xmlns:w16se="http://schemas.microsoft.com/office/word/2015/wordml/symex" xmlns:wpg="http://schemas.microsoft.com/office/word/2010/wordprocessingGroup" xmlns:wpi="http://schemas.microsoft.com/office/word/2010/wordprocessingInk" xmlns:wne="http://schemas.microsoft.com/office/word/2006/wordml" xmlns:wps="http://schemas.microsoft.com/office/word/2010/wordprocessingShape" mc:Ignorable="w14 w15 w16se w16cid w16 w16cex wp14">
+<w:glossaryDocument xmlns:wpc="http://schemas.microsoft.com/office/word/2010/wordprocessingCanvas" xmlns:cx="http://schemas.microsoft.com/office/drawing/2014/chartex" xmlns:cx1="http://schemas.microsoft.com/office/drawing/2015/9/8/chartex" xmlns:cx2="http://schemas.microsoft.com/office/drawing/2015/10/21/chartex" xmlns:cx3="http://schemas.microsoft.com/office/drawing/2016/5/9/chartex" xmlns:cx4="http://schemas.microsoft.com/office/drawing/2016/5/10/chartex" xmlns:cx5="http://schemas.microsoft.com/office/drawing/2016/5/11/chartex" xmlns:cx6="http://schemas.microsoft.com/office/drawing/2016/5/12/chartex" xmlns:cx7="http://schemas.microsoft.com/office/drawing/2016/5/13/chartex" xmlns:cx8="http://schemas.microsoft.com/office/drawing/2016/5/14/chartex" xmlns:mc="http://schemas.openxmlformats.org/markup-compatibility/2006" xmlns:aink="http://schemas.microsoft.com/office/drawing/2016/ink" xmlns:am3d="http://schemas.microsoft.com/office/drawing/2017/model3d" xmlns:o="urn:schemas-microsoft-com:office:office" xmlns:r="http://schemas.openxmlformats.org/officeDocument/2006/relationships" xmlns:m="http://schemas.openxmlformats.org/officeDocument/2006/math" xmlns:v="urn:schemas-microsoft-com:vml" xmlns:wp14="http://schemas.microsoft.com/office/word/2010/wordprocessingDrawing" xmlns:wp="http://schemas.openxmlformats.org/drawingml/2006/wordprocessingDrawing" xmlns:w10="urn:schemas-microsoft-com:office:word" xmlns:w="http://schemas.openxmlformats.org/wordprocessingml/2006/main" xmlns:w14="http://schemas.microsoft.com/office/word/2010/wordml" xmlns:w15="http://schemas.microsoft.com/office/word/2012/wordml" xmlns:w16cid="http://schemas.microsoft.com/office/word/2016/wordml/cid" xmlns:w16se="http://schemas.microsoft.com/office/word/2015/wordml/symex" xmlns:wpg="http://schemas.microsoft.com/office/word/2010/wordprocessingGroup" xmlns:wpi="http://schemas.microsoft.com/office/word/2010/wordprocessingInk" xmlns:wne="http://schemas.microsoft.com/office/word/2006/wordml" xmlns:wps="http://schemas.microsoft.com/office/word/2010/wordprocessingShape" mc:Ignorable="w14 w15 w16se w16cid wp14">
   <w:docParts>
     <w:docPart>
       <w:docPartPr>
@@ -5298,13 +5309,13 @@
 </file>
 
 <file path=word/glossary/fontTable.xml><?xml version="1.0" encoding="utf-8"?>
-<w:fonts xmlns:mc="http://schemas.openxmlformats.org/markup-compatibility/2006" xmlns:r="http://schemas.openxmlformats.org/officeDocument/2006/relationships" xmlns:w="http://schemas.openxmlformats.org/wordprocessingml/2006/main" xmlns:w14="http://schemas.microsoft.com/office/word/2010/wordml" xmlns:w15="http://schemas.microsoft.com/office/word/2012/wordml" xmlns:w16cex="http://schemas.microsoft.com/office/word/2018/wordml/cex" xmlns:w16cid="http://schemas.microsoft.com/office/word/2016/wordml/cid" xmlns:w16="http://schemas.microsoft.com/office/word/2018/wordml" xmlns:w16se="http://schemas.microsoft.com/office/word/2015/wordml/symex" mc:Ignorable="w14 w15 w16se w16cid w16 w16cex">
+<w:fonts xmlns:mc="http://schemas.openxmlformats.org/markup-compatibility/2006" xmlns:r="http://schemas.openxmlformats.org/officeDocument/2006/relationships" xmlns:w="http://schemas.openxmlformats.org/wordprocessingml/2006/main" xmlns:w14="http://schemas.microsoft.com/office/word/2010/wordml" xmlns:w15="http://schemas.microsoft.com/office/word/2012/wordml" xmlns:w16cid="http://schemas.microsoft.com/office/word/2016/wordml/cid" xmlns:w16se="http://schemas.microsoft.com/office/word/2015/wordml/symex" mc:Ignorable="w14 w15 w16se w16cid">
   <w:font w:name="Calibri">
     <w:panose1 w:val="020F0502020204030204"/>
     <w:charset w:val="00"/>
     <w:family w:val="swiss"/>
     <w:pitch w:val="variable"/>
-    <w:sig w:usb0="E4002EFF" w:usb1="C000247B" w:usb2="00000009" w:usb3="00000000" w:csb0="000001FF" w:csb1="00000000"/>
+    <w:sig w:usb0="E0002EFF" w:usb1="C000247B" w:usb2="00000009" w:usb3="00000000" w:csb0="000001FF" w:csb1="00000000"/>
   </w:font>
   <w:font w:name="Times New Roman">
     <w:panose1 w:val="02020603050405020304"/>
@@ -5318,13 +5329,13 @@
     <w:charset w:val="00"/>
     <w:family w:val="swiss"/>
     <w:pitch w:val="variable"/>
-    <w:sig w:usb0="E4002EFF" w:usb1="C000247B" w:usb2="00000009" w:usb3="00000000" w:csb0="000001FF" w:csb1="00000000"/>
+    <w:sig w:usb0="E0002AFF" w:usb1="C000247B" w:usb2="00000009" w:usb3="00000000" w:csb0="000001FF" w:csb1="00000000"/>
   </w:font>
 </w:fonts>
 </file>
 
 <file path=word/glossary/settings.xml><?xml version="1.0" encoding="utf-8"?>
-<w:settings xmlns:mc="http://schemas.openxmlformats.org/markup-compatibility/2006" xmlns:o="urn:schemas-microsoft-com:office:office" xmlns:r="http://schemas.openxmlformats.org/officeDocument/2006/relationships" xmlns:m="http://schemas.openxmlformats.org/officeDocument/2006/math" xmlns:v="urn:schemas-microsoft-com:vml" xmlns:w10="urn:schemas-microsoft-com:office:word" xmlns:w="http://schemas.openxmlformats.org/wordprocessingml/2006/main" xmlns:w14="http://schemas.microsoft.com/office/word/2010/wordml" xmlns:w15="http://schemas.microsoft.com/office/word/2012/wordml" xmlns:w16cex="http://schemas.microsoft.com/office/word/2018/wordml/cex" xmlns:w16cid="http://schemas.microsoft.com/office/word/2016/wordml/cid" xmlns:w16="http://schemas.microsoft.com/office/word/2018/wordml" xmlns:w16se="http://schemas.microsoft.com/office/word/2015/wordml/symex" xmlns:sl="http://schemas.openxmlformats.org/schemaLibrary/2006/main" mc:Ignorable="w14 w15 w16se w16cid w16 w16cex">
+<w:settings xmlns:mc="http://schemas.openxmlformats.org/markup-compatibility/2006" xmlns:o="urn:schemas-microsoft-com:office:office" xmlns:r="http://schemas.openxmlformats.org/officeDocument/2006/relationships" xmlns:m="http://schemas.openxmlformats.org/officeDocument/2006/math" xmlns:v="urn:schemas-microsoft-com:vml" xmlns:w10="urn:schemas-microsoft-com:office:word" xmlns:w="http://schemas.openxmlformats.org/wordprocessingml/2006/main" xmlns:w14="http://schemas.microsoft.com/office/word/2010/wordml" xmlns:w15="http://schemas.microsoft.com/office/word/2012/wordml" xmlns:w16cid="http://schemas.microsoft.com/office/word/2016/wordml/cid" xmlns:w16se="http://schemas.microsoft.com/office/word/2015/wordml/symex" xmlns:sl="http://schemas.openxmlformats.org/schemaLibrary/2006/main" mc:Ignorable="w14 w15 w16se w16cid">
   <w:view w:val="normal"/>
   <w:defaultTabStop w:val="720"/>
   <w:characterSpacingControl w:val="doNotCompress"/>
@@ -5339,8 +5350,10 @@
   </w:compat>
   <w:rsids>
     <w:rsidRoot w:val="00440A39"/>
+    <w:rsid w:val="00211D82"/>
     <w:rsid w:val="00440A39"/>
     <w:rsid w:val="00654EE0"/>
+    <w:rsid w:val="00C17085"/>
   </w:rsids>
   <m:mathPr>
     <m:mathFont m:val="Cambria Math"/>
@@ -5364,7 +5377,7 @@
 </file>
 
 <file path=word/glossary/styles.xml><?xml version="1.0" encoding="utf-8"?>
-<w:styles xmlns:mc="http://schemas.openxmlformats.org/markup-compatibility/2006" xmlns:r="http://schemas.openxmlformats.org/officeDocument/2006/relationships" xmlns:w="http://schemas.openxmlformats.org/wordprocessingml/2006/main" xmlns:w14="http://schemas.microsoft.com/office/word/2010/wordml" xmlns:w15="http://schemas.microsoft.com/office/word/2012/wordml" xmlns:w16cex="http://schemas.microsoft.com/office/word/2018/wordml/cex" xmlns:w16cid="http://schemas.microsoft.com/office/word/2016/wordml/cid" xmlns:w16="http://schemas.microsoft.com/office/word/2018/wordml" xmlns:w16se="http://schemas.microsoft.com/office/word/2015/wordml/symex" mc:Ignorable="w14 w15 w16se w16cid w16 w16cex">
+<w:styles xmlns:mc="http://schemas.openxmlformats.org/markup-compatibility/2006" xmlns:r="http://schemas.openxmlformats.org/officeDocument/2006/relationships" xmlns:w="http://schemas.openxmlformats.org/wordprocessingml/2006/main" xmlns:w14="http://schemas.microsoft.com/office/word/2010/wordml" xmlns:w15="http://schemas.microsoft.com/office/word/2012/wordml" xmlns:w16cid="http://schemas.microsoft.com/office/word/2016/wordml/cid" xmlns:w16se="http://schemas.microsoft.com/office/word/2015/wordml/symex" mc:Ignorable="w14 w15 w16se w16cid">
   <w:docDefaults>
     <w:rPrDefault>
       <w:rPr>
@@ -5817,7 +5830,7 @@
 </file>
 
 <file path=word/glossary/webSettings.xml><?xml version="1.0" encoding="utf-8"?>
-<w:webSettings xmlns:mc="http://schemas.openxmlformats.org/markup-compatibility/2006" xmlns:r="http://schemas.openxmlformats.org/officeDocument/2006/relationships" xmlns:w="http://schemas.openxmlformats.org/wordprocessingml/2006/main" xmlns:w14="http://schemas.microsoft.com/office/word/2010/wordml" xmlns:w15="http://schemas.microsoft.com/office/word/2012/wordml" xmlns:w16cex="http://schemas.microsoft.com/office/word/2018/wordml/cex" xmlns:w16cid="http://schemas.microsoft.com/office/word/2016/wordml/cid" xmlns:w16="http://schemas.microsoft.com/office/word/2018/wordml" xmlns:w16se="http://schemas.microsoft.com/office/word/2015/wordml/symex" mc:Ignorable="w14 w15 w16se w16cid w16 w16cex">
+<w:webSettings xmlns:mc="http://schemas.openxmlformats.org/markup-compatibility/2006" xmlns:r="http://schemas.openxmlformats.org/officeDocument/2006/relationships" xmlns:w="http://schemas.openxmlformats.org/wordprocessingml/2006/main" xmlns:w14="http://schemas.microsoft.com/office/word/2010/wordml" xmlns:w15="http://schemas.microsoft.com/office/word/2012/wordml" xmlns:w16cid="http://schemas.microsoft.com/office/word/2016/wordml/cid" xmlns:w16se="http://schemas.microsoft.com/office/word/2015/wordml/symex" mc:Ignorable="w14 w15 w16se w16cid">
   <w:optimizeForBrowser/>
   <w:allowPNG/>
 </w:webSettings>

</xml_diff>